<commit_message>
week 3 data updated
</commit_message>
<xml_diff>
--- a/Scheduling/Week 3 Schedule Part 2.docx
+++ b/Scheduling/Week 3 Schedule Part 2.docx
@@ -8,7 +8,13 @@
         <w:jc w:val="center"/>
       </w:pPr>
       <w:r>
-        <w:t>Week 3 Schedule Part 2</w:t>
+        <w:t xml:space="preserve">Week </w:t>
+      </w:r>
+      <w:r>
+        <w:t>4</w:t>
+      </w:r>
+      <w:r>
+        <w:t xml:space="preserve"> Schedule</w:t>
       </w:r>
     </w:p>
     <w:p>
@@ -23,11 +29,128 @@
         <w:rPr>
           <w:b/>
           <w:bCs/>
+          <w:u w:val="single"/>
+        </w:rPr>
+        <w:br/>
+      </w:r>
+      <w:r>
+        <w:rPr>
+          <w:i/>
+          <w:iCs/>
+        </w:rPr>
+        <w:br/>
+      </w:r>
+      <w:r>
+        <w:rPr>
+          <w:b/>
+          <w:bCs/>
+          <w:u w:val="single"/>
+        </w:rPr>
+        <w:t>Monday</w:t>
+      </w:r>
+      <w:r>
+        <w:rPr>
+          <w:b/>
+          <w:bCs/>
+          <w:u w:val="single"/>
+        </w:rPr>
+        <w:t xml:space="preserve">, December </w:t>
+      </w:r>
+      <w:r>
+        <w:rPr>
+          <w:b/>
+          <w:bCs/>
+          <w:u w:val="single"/>
+        </w:rPr>
+        <w:t>23</w:t>
+      </w:r>
+      <w:r>
+        <w:rPr>
+          <w:b/>
+          <w:bCs/>
+          <w:u w:val="single"/>
+        </w:rPr>
+        <w:br/>
+      </w:r>
+      <w:r>
+        <w:rPr>
+          <w:b/>
+          <w:bCs/>
         </w:rPr>
         <w:t>Time</w:t>
       </w:r>
       <w:r>
-        <w:t>: 2 pm</w:t>
+        <w:t xml:space="preserve">: </w:t>
+      </w:r>
+      <w:r>
+        <w:t>10</w:t>
+      </w:r>
+      <w:r>
+        <w:t xml:space="preserve"> </w:t>
+      </w:r>
+      <w:r>
+        <w:t>a</w:t>
+      </w:r>
+      <w:r>
+        <w:t>m</w:t>
+      </w:r>
+      <w:r>
+        <w:tab/>
+      </w:r>
+      <w:r>
+        <w:rPr>
+          <w:b/>
+          <w:bCs/>
+        </w:rPr>
+        <w:t>Participant</w:t>
+      </w:r>
+      <w:r>
+        <w:t>: April</w:t>
+      </w:r>
+      <w:r>
+        <w:tab/>
+      </w:r>
+      <w:r>
+        <w:rPr>
+          <w:b/>
+          <w:bCs/>
+        </w:rPr>
+        <w:t>Code Name</w:t>
+      </w:r>
+      <w:r>
+        <w:t>: Prism</w:t>
+      </w:r>
+      <w:r>
+        <w:tab/>
+      </w:r>
+      <w:r>
+        <w:tab/>
+      </w:r>
+      <w:r>
+        <w:rPr>
+          <w:b/>
+          <w:bCs/>
+        </w:rPr>
+        <w:t>Task</w:t>
+      </w:r>
+      <w:r>
+        <w:t>: ANT</w:t>
+      </w:r>
+      <w:r>
+        <w:tab/>
+      </w:r>
+      <w:r>
+        <w:rPr>
+          <w:b/>
+          <w:bCs/>
+        </w:rPr>
+        <w:t>Gift Card Sent?</w:t>
+      </w:r>
+      <w:r>
+        <w:t xml:space="preserve">  </w:t>
+      </w:r>
+      <w:r>
+        <w:tab/>
       </w:r>
       <w:r>
         <w:br/>
@@ -37,747 +160,16 @@
           <w:b/>
           <w:bCs/>
         </w:rPr>
-        <w:t>Participant</w:t>
-      </w:r>
-      <w:r>
-        <w:t>: April</w:t>
-      </w:r>
-      <w:r>
-        <w:tab/>
-      </w:r>
-      <w:r>
-        <w:rPr>
-          <w:b/>
-          <w:bCs/>
-        </w:rPr>
-        <w:t>Code Name</w:t>
-      </w:r>
-      <w:r>
-        <w:t>: Prism</w:t>
-      </w:r>
-      <w:r>
-        <w:tab/>
-      </w:r>
-      <w:r>
-        <w:tab/>
-      </w:r>
-      <w:r>
-        <w:rPr>
-          <w:b/>
-          <w:bCs/>
-        </w:rPr>
-        <w:t>Task</w:t>
-      </w:r>
-      <w:r>
-        <w:t>: ANT</w:t>
-      </w:r>
-      <w:r>
-        <w:tab/>
-      </w:r>
-      <w:r>
-        <w:rPr>
-          <w:b/>
-          <w:bCs/>
-        </w:rPr>
-        <w:t>Gift Card Sent?</w:t>
-      </w:r>
-      <w:r>
-        <w:t xml:space="preserve">  </w:t>
-      </w:r>
-      <w:r>
-        <w:tab/>
-      </w:r>
-      <w:r>
-        <w:br/>
-      </w:r>
-      <w:r>
-        <w:rPr>
-          <w:b/>
-          <w:bCs/>
-        </w:rPr>
         <w:t>Final Drop Off</w:t>
       </w:r>
       <w:r>
-        <w:t>: Dec 23 at 10 am</w:t>
-      </w:r>
-      <w:r>
-        <w:rPr>
-          <w:b/>
-          <w:bCs/>
-          <w:u w:val="single"/>
-        </w:rPr>
-        <w:br/>
-      </w:r>
-      <w:r>
-        <w:rPr>
-          <w:i/>
-          <w:iCs/>
-        </w:rPr>
-        <w:br/>
-      </w:r>
-      <w:r>
-        <w:rPr>
-          <w:i/>
-          <w:iCs/>
-        </w:rPr>
-        <w:br/>
-      </w:r>
-      <w:r>
-        <w:rPr>
-          <w:b/>
-          <w:bCs/>
-          <w:u w:val="single"/>
-        </w:rPr>
-        <w:t>Sunday</w:t>
-      </w:r>
-      <w:r>
-        <w:rPr>
-          <w:b/>
-          <w:bCs/>
-          <w:u w:val="single"/>
-        </w:rPr>
-        <w:t xml:space="preserve">, December </w:t>
-      </w:r>
-      <w:r>
-        <w:rPr>
-          <w:b/>
-          <w:bCs/>
-          <w:u w:val="single"/>
-        </w:rPr>
-        <w:t>22</w:t>
-      </w:r>
-      <w:r>
-        <w:rPr>
-          <w:b/>
-          <w:bCs/>
-          <w:u w:val="single"/>
-        </w:rPr>
-        <w:br/>
-      </w:r>
-      <w:r>
-        <w:rPr>
-          <w:b/>
-          <w:bCs/>
-          <w:i/>
-          <w:iCs/>
-        </w:rPr>
-        <w:t>Time</w:t>
-      </w:r>
-      <w:r>
-        <w:rPr>
-          <w:i/>
-          <w:iCs/>
-        </w:rPr>
-        <w:t xml:space="preserve">: </w:t>
-      </w:r>
-      <w:r>
-        <w:rPr>
-          <w:i/>
-          <w:iCs/>
-        </w:rPr>
-        <w:t>1 p</w:t>
-      </w:r>
-      <w:r>
-        <w:rPr>
-          <w:i/>
-          <w:iCs/>
-        </w:rPr>
-        <w:t>m</w:t>
-      </w:r>
-      <w:r>
-        <w:rPr>
-          <w:i/>
-          <w:iCs/>
-        </w:rPr>
-        <w:tab/>
-        <w:t xml:space="preserve"> </w:t>
-      </w:r>
-      <w:r>
-        <w:rPr>
-          <w:b/>
-          <w:bCs/>
-          <w:i/>
-          <w:iCs/>
-        </w:rPr>
-        <w:t>Participant</w:t>
-      </w:r>
-      <w:r>
-        <w:rPr>
-          <w:i/>
-          <w:iCs/>
-        </w:rPr>
-        <w:t xml:space="preserve">: </w:t>
-      </w:r>
-      <w:r>
-        <w:rPr>
-          <w:i/>
-          <w:iCs/>
-        </w:rPr>
-        <w:t>Tundra</w:t>
-      </w:r>
-      <w:r>
-        <w:rPr>
-          <w:i/>
-          <w:iCs/>
-        </w:rPr>
-        <w:t xml:space="preserve"> (</w:t>
-      </w:r>
-      <w:r>
-        <w:rPr>
-          <w:i/>
-          <w:iCs/>
-        </w:rPr>
-        <w:t>Alexandra</w:t>
-      </w:r>
-      <w:r>
-        <w:rPr>
-          <w:i/>
-          <w:iCs/>
-        </w:rPr>
-        <w:t>)</w:t>
-      </w:r>
-      <w:r>
-        <w:rPr>
-          <w:i/>
-          <w:iCs/>
-        </w:rPr>
-        <w:tab/>
-      </w:r>
-      <w:r>
-        <w:rPr>
-          <w:b/>
-          <w:bCs/>
-          <w:i/>
-          <w:iCs/>
-        </w:rPr>
-        <w:t>Task</w:t>
-      </w:r>
-      <w:r>
-        <w:rPr>
-          <w:i/>
-          <w:iCs/>
-        </w:rPr>
-        <w:t xml:space="preserve">: </w:t>
-      </w:r>
-      <w:r>
-        <w:rPr>
-          <w:i/>
-          <w:iCs/>
-        </w:rPr>
-        <w:t xml:space="preserve">Final </w:t>
-      </w:r>
-      <w:r>
-        <w:rPr>
-          <w:i/>
-          <w:iCs/>
-        </w:rPr>
-        <w:t>Drop-Off</w:t>
-      </w:r>
-      <w:r>
-        <w:rPr>
-          <w:i/>
-          <w:iCs/>
-        </w:rPr>
-        <w:tab/>
-      </w:r>
-      <w:r>
-        <w:rPr>
-          <w:b/>
-          <w:bCs/>
-          <w:i/>
-          <w:iCs/>
-        </w:rPr>
-        <w:t>Gift Card Sent?</w:t>
-      </w:r>
-      <w:r>
-        <w:rPr>
-          <w:b/>
-          <w:bCs/>
-        </w:rPr>
-        <w:br/>
-      </w:r>
-      <w:r>
-        <w:rPr>
-          <w:b/>
-          <w:bCs/>
-          <w:i/>
-          <w:iCs/>
-        </w:rPr>
-        <w:t>Time</w:t>
-      </w:r>
-      <w:r>
-        <w:rPr>
-          <w:i/>
-          <w:iCs/>
-        </w:rPr>
-        <w:t xml:space="preserve">: </w:t>
-      </w:r>
-      <w:r>
-        <w:rPr>
-          <w:i/>
-          <w:iCs/>
-        </w:rPr>
-        <w:t>1 p</w:t>
-      </w:r>
-      <w:r>
-        <w:rPr>
-          <w:i/>
-          <w:iCs/>
-        </w:rPr>
-        <w:t>m</w:t>
-      </w:r>
-      <w:r>
-        <w:rPr>
-          <w:i/>
-          <w:iCs/>
-        </w:rPr>
-        <w:tab/>
-        <w:t xml:space="preserve"> </w:t>
-      </w:r>
-      <w:r>
-        <w:rPr>
-          <w:b/>
-          <w:bCs/>
-          <w:i/>
-          <w:iCs/>
-        </w:rPr>
-        <w:t>Participant</w:t>
-      </w:r>
-      <w:r>
-        <w:rPr>
-          <w:i/>
-          <w:iCs/>
-        </w:rPr>
-        <w:t xml:space="preserve">: </w:t>
-      </w:r>
-      <w:r>
-        <w:rPr>
-          <w:i/>
-          <w:iCs/>
-        </w:rPr>
-        <w:t>Harbor</w:t>
-      </w:r>
-      <w:r>
-        <w:rPr>
-          <w:i/>
-          <w:iCs/>
-        </w:rPr>
-        <w:t xml:space="preserve"> (</w:t>
-      </w:r>
-      <w:r>
-        <w:rPr>
-          <w:i/>
-          <w:iCs/>
-        </w:rPr>
-        <w:t>Hazel</w:t>
-      </w:r>
-      <w:r>
-        <w:rPr>
-          <w:i/>
-          <w:iCs/>
-        </w:rPr>
-        <w:t>)</w:t>
-      </w:r>
-      <w:r>
-        <w:rPr>
-          <w:i/>
-          <w:iCs/>
-        </w:rPr>
-        <w:tab/>
-      </w:r>
-      <w:r>
-        <w:rPr>
-          <w:i/>
-          <w:iCs/>
-        </w:rPr>
-        <w:tab/>
-      </w:r>
-      <w:r>
-        <w:rPr>
-          <w:b/>
-          <w:bCs/>
-          <w:i/>
-          <w:iCs/>
-        </w:rPr>
-        <w:t>Task</w:t>
-      </w:r>
-      <w:r>
-        <w:rPr>
-          <w:i/>
-          <w:iCs/>
-        </w:rPr>
-        <w:t xml:space="preserve">: </w:t>
-      </w:r>
-      <w:r>
-        <w:rPr>
-          <w:i/>
-          <w:iCs/>
-        </w:rPr>
-        <w:t xml:space="preserve">Final </w:t>
-      </w:r>
-      <w:r>
-        <w:rPr>
-          <w:i/>
-          <w:iCs/>
-        </w:rPr>
-        <w:t>Drop-Off</w:t>
-      </w:r>
-      <w:r>
-        <w:rPr>
-          <w:i/>
-          <w:iCs/>
-        </w:rPr>
-        <w:tab/>
-      </w:r>
-      <w:r>
-        <w:rPr>
-          <w:b/>
-          <w:bCs/>
-          <w:i/>
-          <w:iCs/>
-        </w:rPr>
-        <w:t>Gift Card Sent?</w:t>
-      </w:r>
-      <w:r>
-        <w:rPr>
-          <w:i/>
-          <w:iCs/>
-        </w:rPr>
-        <w:br/>
-      </w:r>
-      <w:r>
-        <w:rPr>
-          <w:b/>
-          <w:bCs/>
-          <w:i/>
-          <w:iCs/>
-        </w:rPr>
-        <w:t>Time</w:t>
-      </w:r>
-      <w:r>
-        <w:rPr>
-          <w:i/>
-          <w:iCs/>
-        </w:rPr>
-        <w:t xml:space="preserve">: </w:t>
-      </w:r>
-      <w:r>
-        <w:rPr>
-          <w:i/>
-          <w:iCs/>
-        </w:rPr>
-        <w:t>2:30 p</w:t>
-      </w:r>
-      <w:r>
-        <w:rPr>
-          <w:i/>
-          <w:iCs/>
-        </w:rPr>
-        <w:t>m</w:t>
-      </w:r>
-      <w:r>
-        <w:rPr>
-          <w:i/>
-          <w:iCs/>
-        </w:rPr>
-        <w:tab/>
-        <w:t xml:space="preserve"> </w:t>
-      </w:r>
-      <w:r>
-        <w:rPr>
-          <w:b/>
-          <w:bCs/>
-          <w:i/>
-          <w:iCs/>
-        </w:rPr>
-        <w:t>Participant</w:t>
-      </w:r>
-      <w:r>
-        <w:rPr>
-          <w:i/>
-          <w:iCs/>
-        </w:rPr>
-        <w:t xml:space="preserve">: </w:t>
-      </w:r>
-      <w:r>
-        <w:rPr>
-          <w:i/>
-          <w:iCs/>
-        </w:rPr>
-        <w:t xml:space="preserve">Meadow </w:t>
-      </w:r>
-      <w:r>
-        <w:rPr>
-          <w:i/>
-          <w:iCs/>
-        </w:rPr>
-        <w:t>(</w:t>
-      </w:r>
-      <w:proofErr w:type="spellStart"/>
-      <w:r>
-        <w:rPr>
-          <w:i/>
-          <w:iCs/>
-        </w:rPr>
-        <w:t>Ariat</w:t>
-      </w:r>
-      <w:proofErr w:type="spellEnd"/>
-      <w:r>
-        <w:rPr>
-          <w:i/>
-          <w:iCs/>
-        </w:rPr>
-        <w:t>)</w:t>
-      </w:r>
-      <w:r>
-        <w:rPr>
-          <w:i/>
-          <w:iCs/>
-        </w:rPr>
-        <w:tab/>
-      </w:r>
-      <w:r>
-        <w:rPr>
-          <w:i/>
-          <w:iCs/>
-        </w:rPr>
-        <w:tab/>
-      </w:r>
-      <w:r>
-        <w:rPr>
-          <w:b/>
-          <w:bCs/>
-          <w:i/>
-          <w:iCs/>
-        </w:rPr>
-        <w:t>Task</w:t>
-      </w:r>
-      <w:r>
-        <w:rPr>
-          <w:i/>
-          <w:iCs/>
-        </w:rPr>
-        <w:t xml:space="preserve">: </w:t>
-      </w:r>
-      <w:r>
-        <w:rPr>
-          <w:i/>
-          <w:iCs/>
-        </w:rPr>
-        <w:t xml:space="preserve">Final </w:t>
-      </w:r>
-      <w:r>
-        <w:rPr>
-          <w:i/>
-          <w:iCs/>
-        </w:rPr>
-        <w:t>Drop-Off</w:t>
-      </w:r>
-      <w:r>
-        <w:rPr>
-          <w:i/>
-          <w:iCs/>
-        </w:rPr>
-        <w:t>`</w:t>
-      </w:r>
-      <w:r>
-        <w:rPr>
-          <w:i/>
-          <w:iCs/>
-        </w:rPr>
-        <w:tab/>
-      </w:r>
-      <w:r>
-        <w:rPr>
-          <w:b/>
-          <w:bCs/>
-          <w:i/>
-          <w:iCs/>
-        </w:rPr>
-        <w:t>Gift Card Sent?</w:t>
-      </w:r>
-      <w:r>
-        <w:rPr>
-          <w:b/>
-          <w:bCs/>
-          <w:u w:val="single"/>
-        </w:rPr>
-        <w:br/>
-      </w:r>
-      <w:r>
-        <w:rPr>
-          <w:b/>
-          <w:bCs/>
-          <w:u w:val="single"/>
-        </w:rPr>
-        <w:br/>
-        <w:t>Monday</w:t>
-      </w:r>
-      <w:r>
-        <w:rPr>
-          <w:b/>
-          <w:bCs/>
-          <w:u w:val="single"/>
-        </w:rPr>
-        <w:t xml:space="preserve">, December </w:t>
-      </w:r>
-      <w:r>
-        <w:rPr>
-          <w:b/>
-          <w:bCs/>
-          <w:u w:val="single"/>
-        </w:rPr>
-        <w:t>23</w:t>
-      </w:r>
-      <w:r>
-        <w:rPr>
-          <w:b/>
-          <w:bCs/>
-          <w:u w:val="single"/>
-        </w:rPr>
-        <w:br/>
-      </w:r>
-      <w:r>
-        <w:rPr>
-          <w:b/>
-          <w:bCs/>
-          <w:i/>
-          <w:iCs/>
-        </w:rPr>
-        <w:t>Time</w:t>
-      </w:r>
-      <w:r>
-        <w:rPr>
-          <w:i/>
-          <w:iCs/>
-        </w:rPr>
-        <w:t xml:space="preserve">: </w:t>
-      </w:r>
-      <w:r>
-        <w:rPr>
-          <w:i/>
-          <w:iCs/>
-        </w:rPr>
-        <w:t>10 a</w:t>
-      </w:r>
-      <w:r>
-        <w:rPr>
-          <w:i/>
-          <w:iCs/>
-        </w:rPr>
-        <w:t>m</w:t>
-      </w:r>
-      <w:r>
-        <w:rPr>
-          <w:i/>
-          <w:iCs/>
-        </w:rPr>
-        <w:tab/>
-        <w:t xml:space="preserve"> </w:t>
-      </w:r>
-      <w:r>
-        <w:rPr>
-          <w:b/>
-          <w:bCs/>
-          <w:i/>
-          <w:iCs/>
-        </w:rPr>
-        <w:t>Participant</w:t>
-      </w:r>
-      <w:r>
-        <w:rPr>
-          <w:i/>
-          <w:iCs/>
-        </w:rPr>
-        <w:t xml:space="preserve">: </w:t>
-      </w:r>
-      <w:r>
-        <w:rPr>
-          <w:i/>
-          <w:iCs/>
-        </w:rPr>
-        <w:t>Horizon</w:t>
-      </w:r>
-      <w:r>
-        <w:rPr>
-          <w:i/>
-          <w:iCs/>
-        </w:rPr>
-        <w:t xml:space="preserve"> (</w:t>
-      </w:r>
-      <w:r>
-        <w:rPr>
-          <w:i/>
-          <w:iCs/>
-        </w:rPr>
-        <w:t>Hannah</w:t>
-      </w:r>
-      <w:r>
-        <w:rPr>
-          <w:i/>
-          <w:iCs/>
-        </w:rPr>
-        <w:t>)</w:t>
-      </w:r>
-      <w:r>
-        <w:rPr>
-          <w:i/>
-          <w:iCs/>
-        </w:rPr>
-        <w:tab/>
-      </w:r>
-      <w:r>
-        <w:rPr>
-          <w:i/>
-          <w:iCs/>
-        </w:rPr>
-        <w:tab/>
-      </w:r>
-      <w:r>
-        <w:rPr>
-          <w:b/>
-          <w:bCs/>
-          <w:i/>
-          <w:iCs/>
-        </w:rPr>
-        <w:t>Task</w:t>
-      </w:r>
-      <w:r>
-        <w:rPr>
-          <w:i/>
-          <w:iCs/>
-        </w:rPr>
-        <w:t xml:space="preserve">: </w:t>
-      </w:r>
-      <w:r>
-        <w:rPr>
-          <w:i/>
-          <w:iCs/>
-        </w:rPr>
-        <w:t xml:space="preserve">Final </w:t>
-      </w:r>
-      <w:r>
-        <w:rPr>
-          <w:i/>
-          <w:iCs/>
-        </w:rPr>
-        <w:t>Drop-Off</w:t>
-      </w:r>
-      <w:r>
-        <w:rPr>
-          <w:i/>
-          <w:iCs/>
-        </w:rPr>
-        <w:tab/>
-      </w:r>
-      <w:r>
-        <w:rPr>
-          <w:b/>
-          <w:bCs/>
-          <w:i/>
-          <w:iCs/>
-        </w:rPr>
-        <w:t>Gift Card Sent?</w:t>
+        <w:t>: Dec 2</w:t>
+      </w:r>
+      <w:r>
+        <w:t>6</w:t>
+      </w:r>
+      <w:r>
+        <w:t xml:space="preserve"> at 10 am</w:t>
       </w:r>
       <w:r>
         <w:rPr>
@@ -1285,6 +677,315 @@
           <w:i/>
           <w:iCs/>
         </w:rPr>
+        <w:t>10 am</w:t>
+      </w:r>
+      <w:r>
+        <w:rPr>
+          <w:i/>
+          <w:iCs/>
+        </w:rPr>
+        <w:tab/>
+        <w:t xml:space="preserve"> </w:t>
+      </w:r>
+      <w:r>
+        <w:rPr>
+          <w:b/>
+          <w:bCs/>
+          <w:i/>
+          <w:iCs/>
+        </w:rPr>
+        <w:t>Participant</w:t>
+      </w:r>
+      <w:r>
+        <w:rPr>
+          <w:i/>
+          <w:iCs/>
+        </w:rPr>
+        <w:t xml:space="preserve">: </w:t>
+      </w:r>
+      <w:r>
+        <w:rPr>
+          <w:i/>
+          <w:iCs/>
+        </w:rPr>
+        <w:t xml:space="preserve">Prism </w:t>
+      </w:r>
+      <w:r>
+        <w:rPr>
+          <w:i/>
+          <w:iCs/>
+        </w:rPr>
+        <w:t>(</w:t>
+      </w:r>
+      <w:r>
+        <w:rPr>
+          <w:i/>
+          <w:iCs/>
+        </w:rPr>
+        <w:t>April</w:t>
+      </w:r>
+      <w:r>
+        <w:rPr>
+          <w:i/>
+          <w:iCs/>
+        </w:rPr>
+        <w:t>)</w:t>
+      </w:r>
+      <w:r>
+        <w:rPr>
+          <w:i/>
+          <w:iCs/>
+        </w:rPr>
+        <w:tab/>
+      </w:r>
+      <w:r>
+        <w:rPr>
+          <w:i/>
+          <w:iCs/>
+        </w:rPr>
+        <w:tab/>
+      </w:r>
+      <w:r>
+        <w:rPr>
+          <w:b/>
+          <w:bCs/>
+          <w:i/>
+          <w:iCs/>
+        </w:rPr>
+        <w:t>Task</w:t>
+      </w:r>
+      <w:r>
+        <w:rPr>
+          <w:i/>
+          <w:iCs/>
+        </w:rPr>
+        <w:t xml:space="preserve">: </w:t>
+      </w:r>
+      <w:r>
+        <w:rPr>
+          <w:i/>
+          <w:iCs/>
+        </w:rPr>
+        <w:t xml:space="preserve">Final </w:t>
+      </w:r>
+      <w:r>
+        <w:rPr>
+          <w:i/>
+          <w:iCs/>
+        </w:rPr>
+        <w:t>Drop-Off</w:t>
+      </w:r>
+      <w:r>
+        <w:rPr>
+          <w:i/>
+          <w:iCs/>
+        </w:rPr>
+        <w:tab/>
+      </w:r>
+      <w:r>
+        <w:rPr>
+          <w:b/>
+          <w:bCs/>
+          <w:i/>
+          <w:iCs/>
+        </w:rPr>
+        <w:t>Gift Card Sent?</w:t>
+      </w:r>
+      <w:r>
+        <w:rPr>
+          <w:b/>
+          <w:bCs/>
+          <w:i/>
+          <w:iCs/>
+        </w:rPr>
+        <w:br/>
+      </w:r>
+      <w:r>
+        <w:rPr>
+          <w:b/>
+          <w:bCs/>
+          <w:i/>
+          <w:iCs/>
+        </w:rPr>
+        <w:t>Time</w:t>
+      </w:r>
+      <w:r>
+        <w:rPr>
+          <w:i/>
+          <w:iCs/>
+        </w:rPr>
+        <w:t xml:space="preserve">: </w:t>
+      </w:r>
+      <w:r>
+        <w:rPr>
+          <w:i/>
+          <w:iCs/>
+        </w:rPr>
+        <w:t>1</w:t>
+      </w:r>
+      <w:r>
+        <w:rPr>
+          <w:i/>
+          <w:iCs/>
+        </w:rPr>
+        <w:t>1</w:t>
+      </w:r>
+      <w:r>
+        <w:rPr>
+          <w:i/>
+          <w:iCs/>
+        </w:rPr>
+        <w:t xml:space="preserve"> a</w:t>
+      </w:r>
+      <w:r>
+        <w:rPr>
+          <w:i/>
+          <w:iCs/>
+        </w:rPr>
+        <w:t>m</w:t>
+      </w:r>
+      <w:r>
+        <w:rPr>
+          <w:i/>
+          <w:iCs/>
+        </w:rPr>
+        <w:tab/>
+        <w:t xml:space="preserve"> </w:t>
+      </w:r>
+      <w:r>
+        <w:rPr>
+          <w:b/>
+          <w:bCs/>
+          <w:i/>
+          <w:iCs/>
+        </w:rPr>
+        <w:t>Participant</w:t>
+      </w:r>
+      <w:r>
+        <w:rPr>
+          <w:i/>
+          <w:iCs/>
+        </w:rPr>
+        <w:t xml:space="preserve">: </w:t>
+      </w:r>
+      <w:r>
+        <w:rPr>
+          <w:i/>
+          <w:iCs/>
+        </w:rPr>
+        <w:t>Horizon</w:t>
+      </w:r>
+      <w:r>
+        <w:rPr>
+          <w:i/>
+          <w:iCs/>
+        </w:rPr>
+        <w:t xml:space="preserve"> (</w:t>
+      </w:r>
+      <w:r>
+        <w:rPr>
+          <w:i/>
+          <w:iCs/>
+        </w:rPr>
+        <w:t>Hannah</w:t>
+      </w:r>
+      <w:r>
+        <w:rPr>
+          <w:i/>
+          <w:iCs/>
+        </w:rPr>
+        <w:t>)</w:t>
+      </w:r>
+      <w:r>
+        <w:rPr>
+          <w:i/>
+          <w:iCs/>
+        </w:rPr>
+        <w:tab/>
+      </w:r>
+      <w:r>
+        <w:rPr>
+          <w:i/>
+          <w:iCs/>
+        </w:rPr>
+        <w:tab/>
+      </w:r>
+      <w:r>
+        <w:rPr>
+          <w:b/>
+          <w:bCs/>
+          <w:i/>
+          <w:iCs/>
+        </w:rPr>
+        <w:t>Task</w:t>
+      </w:r>
+      <w:r>
+        <w:rPr>
+          <w:i/>
+          <w:iCs/>
+        </w:rPr>
+        <w:t xml:space="preserve">: </w:t>
+      </w:r>
+      <w:r>
+        <w:rPr>
+          <w:i/>
+          <w:iCs/>
+        </w:rPr>
+        <w:t xml:space="preserve">Final </w:t>
+      </w:r>
+      <w:r>
+        <w:rPr>
+          <w:i/>
+          <w:iCs/>
+        </w:rPr>
+        <w:t>Drop-Off</w:t>
+      </w:r>
+      <w:r>
+        <w:rPr>
+          <w:i/>
+          <w:iCs/>
+        </w:rPr>
+        <w:tab/>
+      </w:r>
+      <w:r>
+        <w:rPr>
+          <w:b/>
+          <w:bCs/>
+          <w:i/>
+          <w:iCs/>
+        </w:rPr>
+        <w:t>Gift Card Sent?</w:t>
+      </w:r>
+      <w:r>
+        <w:rPr>
+          <w:b/>
+          <w:bCs/>
+          <w:i/>
+          <w:iCs/>
+        </w:rPr>
+        <w:br/>
+      </w:r>
+      <w:r>
+        <w:rPr>
+          <w:b/>
+          <w:bCs/>
+          <w:i/>
+          <w:iCs/>
+        </w:rPr>
+        <w:t>Time</w:t>
+      </w:r>
+      <w:r>
+        <w:rPr>
+          <w:i/>
+          <w:iCs/>
+        </w:rPr>
+        <w:t xml:space="preserve">: </w:t>
+      </w:r>
+      <w:r>
+        <w:rPr>
+          <w:i/>
+          <w:iCs/>
+        </w:rPr>
         <w:t>3</w:t>
       </w:r>
       <w:r>
@@ -1421,141 +1122,6 @@
           <w:iCs/>
         </w:rPr>
         <w:br/>
-      </w:r>
-      <w:r>
-        <w:rPr>
-          <w:b/>
-          <w:bCs/>
-          <w:i/>
-          <w:iCs/>
-        </w:rPr>
-        <w:t>Time</w:t>
-      </w:r>
-      <w:r>
-        <w:rPr>
-          <w:i/>
-          <w:iCs/>
-        </w:rPr>
-        <w:t xml:space="preserve">: </w:t>
-      </w:r>
-      <w:r>
-        <w:rPr>
-          <w:i/>
-          <w:iCs/>
-        </w:rPr>
-        <w:t>___</w:t>
-      </w:r>
-      <w:r>
-        <w:rPr>
-          <w:i/>
-          <w:iCs/>
-        </w:rPr>
-        <w:tab/>
-        <w:t xml:space="preserve"> </w:t>
-      </w:r>
-      <w:r>
-        <w:rPr>
-          <w:b/>
-          <w:bCs/>
-          <w:i/>
-          <w:iCs/>
-        </w:rPr>
-        <w:t>Participant</w:t>
-      </w:r>
-      <w:r>
-        <w:rPr>
-          <w:i/>
-          <w:iCs/>
-        </w:rPr>
-        <w:t xml:space="preserve">: </w:t>
-      </w:r>
-      <w:r>
-        <w:rPr>
-          <w:i/>
-          <w:iCs/>
-        </w:rPr>
-        <w:t xml:space="preserve">Prism </w:t>
-      </w:r>
-      <w:r>
-        <w:rPr>
-          <w:i/>
-          <w:iCs/>
-        </w:rPr>
-        <w:t>(</w:t>
-      </w:r>
-      <w:r>
-        <w:rPr>
-          <w:i/>
-          <w:iCs/>
-        </w:rPr>
-        <w:t>April</w:t>
-      </w:r>
-      <w:r>
-        <w:rPr>
-          <w:i/>
-          <w:iCs/>
-        </w:rPr>
-        <w:t>)</w:t>
-      </w:r>
-      <w:r>
-        <w:rPr>
-          <w:i/>
-          <w:iCs/>
-        </w:rPr>
-        <w:tab/>
-      </w:r>
-      <w:r>
-        <w:rPr>
-          <w:i/>
-          <w:iCs/>
-        </w:rPr>
-        <w:tab/>
-      </w:r>
-      <w:r>
-        <w:rPr>
-          <w:b/>
-          <w:bCs/>
-          <w:i/>
-          <w:iCs/>
-        </w:rPr>
-        <w:t>Task</w:t>
-      </w:r>
-      <w:r>
-        <w:rPr>
-          <w:i/>
-          <w:iCs/>
-        </w:rPr>
-        <w:t xml:space="preserve">: </w:t>
-      </w:r>
-      <w:r>
-        <w:rPr>
-          <w:i/>
-          <w:iCs/>
-        </w:rPr>
-        <w:t xml:space="preserve">Final </w:t>
-      </w:r>
-      <w:r>
-        <w:rPr>
-          <w:i/>
-          <w:iCs/>
-        </w:rPr>
-        <w:t>Drop-Off</w:t>
-      </w:r>
-      <w:r>
-        <w:rPr>
-          <w:i/>
-          <w:iCs/>
-        </w:rPr>
-        <w:tab/>
-      </w:r>
-      <w:r>
-        <w:rPr>
-          <w:b/>
-          <w:bCs/>
-          <w:i/>
-          <w:iCs/>
-        </w:rPr>
-        <w:t>Gift Card Sent?</w:t>
       </w:r>
     </w:p>
     <w:p/>

</xml_diff>